<commit_message>
Fixed comma split methpd
</commit_message>
<xml_diff>
--- a/demo2.docx
+++ b/demo2.docx
@@ -78,115 +78,108 @@
     </w:p>
     <w:p>
       <w:r>
-        <w:t>${</w:t>
-      </w:r>
-      <w:r>
-        <w:t xml:space="preserve">EVAL </w:t>
-      </w:r>
-      <w:r>
-        <w:t>IF agreement_date == ‘12/01/2012’ THEN DATE agreement_2 ELSE }</w:t>
-      </w:r>
-    </w:p>
-    <w:p>
-      <w:r>
-        <w:t>${</w:t>
-      </w:r>
-      <w:r>
-        <w:t xml:space="preserve">EVAL n = </w:t>
-      </w:r>
-      <w:r>
-        <w:t>IF agreement_date == ‘12/01/2012’ THEN DATE agreement_2 ELSE }</w:t>
-      </w:r>
-    </w:p>
-    <w:p>
-      <w:r>
-        <w:t>${p</w:t>
-      </w:r>
-      <w:r>
-        <w:t>TEXT ip = ‘data.json’}</w:t>
-      </w:r>
-      <w:r>
-        <w:t xml:space="preserve"> paragraph flag insert paragraph unless blank.</w:t>
-      </w:r>
-    </w:p>
-    <w:p>
-      <w:r>
-        <w:t>${p</w:t>
-      </w:r>
-      <w:r>
-        <w:t>TEXT ip</w:t>
-      </w:r>
-      <w:r>
-        <w:t>2</w:t>
-      </w:r>
-      <w:r>
-        <w:t xml:space="preserve"> = ‘</w:t>
-      </w:r>
-      <w:r>
-        <w:t>,,,,’</w:t>
-      </w:r>
-      <w:r>
-        <w:t>}</w:t>
-      </w:r>
-    </w:p>
-    <w:p>
-      <w:r>
-        <w:t>${p</w:t>
-      </w:r>
-      <w:r>
-        <w:t>TEXT ip3 = “,,f,sfa”</w:t>
-      </w:r>
-      <w:r>
-        <w:t xml:space="preserve"> || “hello” </w:t>
-      </w:r>
-      <w:r>
-        <w:t>}</w:t>
-      </w:r>
-    </w:p>
-    <w:p>
-      <w:r>
-        <w:t>${CURRENCY ip2</w:t>
-      </w:r>
-      <w:r>
-        <w:t>, USD} redefinition of variable</w:t>
-      </w:r>
-      <w:r>
-        <w:t xml:space="preserve"> not allowed</w:t>
-      </w:r>
-    </w:p>
-    <w:p>
-      <w:r>
-        <w:t>${}</w:t>
-      </w:r>
-      <w:r>
-        <w:t xml:space="preserve"> empty </w:t>
-      </w:r>
-      <w:r>
-        <w:t>var replaced with empty text</w:t>
-      </w:r>
-    </w:p>
-    <w:p>
-      <w:r>
-        <w:t>${CURRENCY _dollar, USD}</w:t>
-      </w:r>
-      <w:r>
-        <w:t xml:space="preserve"> </w:t>
-      </w:r>
-    </w:p>
-    <w:p>
-      <w:r>
-        <w:t>${TEXT f}</w:t>
-      </w:r>
-    </w:p>
-    <w:p>
-      <w:r>
-        <w:t>${TEXT “hello”}</w:t>
-      </w:r>
-    </w:p>
-    <w:p>
+        <w:t>${EVAL IF agreement_date == ‘12/01/2012’ THEN DATE agreement_2 ELSE }</w:t>
+      </w:r>
+    </w:p>
+    <w:p>
+      <w:r>
+        <w:t xml:space="preserve">${EVAL n = IF agreement_date == ‘12/01/2012’ THEN DATE agreement_2 ELSE </w:t>
+      </w:r>
+      <w:r>
+        <w:t>‘90’</w:t>
+      </w:r>
       <w:bookmarkStart w:id="0" w:name="_GoBack"/>
       <w:bookmarkEnd w:id="0"/>
-    </w:p>
+      <w:r>
+        <w:t>}</w:t>
+      </w:r>
+    </w:p>
+    <w:p>
+      <w:r>
+        <w:t>${p</w:t>
+      </w:r>
+      <w:r>
+        <w:t>TEXT ip = ‘data.json’}</w:t>
+      </w:r>
+      <w:r>
+        <w:t xml:space="preserve"> paragraph flag insert paragraph unless blank.</w:t>
+      </w:r>
+    </w:p>
+    <w:p>
+      <w:r>
+        <w:t>${p</w:t>
+      </w:r>
+      <w:r>
+        <w:t>TEXT ip</w:t>
+      </w:r>
+      <w:r>
+        <w:t>2</w:t>
+      </w:r>
+      <w:r>
+        <w:t xml:space="preserve"> = ‘</w:t>
+      </w:r>
+      <w:r>
+        <w:t>,,,,’</w:t>
+      </w:r>
+      <w:r>
+        <w:t>}</w:t>
+      </w:r>
+    </w:p>
+    <w:p>
+      <w:r>
+        <w:t>${p</w:t>
+      </w:r>
+      <w:r>
+        <w:t>TEXT ip3 = “,,f,sfa”</w:t>
+      </w:r>
+      <w:r>
+        <w:t xml:space="preserve"> || “hello” </w:t>
+      </w:r>
+      <w:r>
+        <w:t>}</w:t>
+      </w:r>
+    </w:p>
+    <w:p>
+      <w:r>
+        <w:t>${CURRENCY ip2</w:t>
+      </w:r>
+      <w:r>
+        <w:t>, USD} redefinition of variable</w:t>
+      </w:r>
+      <w:r>
+        <w:t xml:space="preserve"> not allowed</w:t>
+      </w:r>
+    </w:p>
+    <w:p>
+      <w:r>
+        <w:t>${}</w:t>
+      </w:r>
+      <w:r>
+        <w:t xml:space="preserve"> empty </w:t>
+      </w:r>
+      <w:r>
+        <w:t>var replaced with empty text</w:t>
+      </w:r>
+    </w:p>
+    <w:p>
+      <w:r>
+        <w:t>${CURRENCY _dollar, USD}</w:t>
+      </w:r>
+      <w:r>
+        <w:t xml:space="preserve"> </w:t>
+      </w:r>
+    </w:p>
+    <w:p>
+      <w:r>
+        <w:t>${TEXT f}</w:t>
+      </w:r>
+    </w:p>
+    <w:p>
+      <w:r>
+        <w:t>${TEXT “hello”}</w:t>
+      </w:r>
+    </w:p>
+    <w:p/>
     <w:p/>
     <w:p/>
     <w:sectPr>

</xml_diff>